<commit_message>
Finished all questions; Updated 12. question; Edited some thingz
</commit_message>
<xml_diff>
--- a/12 Síťové modely a architektury/12. otázka.docx
+++ b/12 Síťové modely a architektury/12. otázka.docx
@@ -81,7 +81,7 @@
           <w:szCs w:val="32"/>
         </w:rPr>
       </w:pPr>
-      <w:bookmarkStart w:id="0" w:name="_Toc534395383"/>
+      <w:bookmarkStart w:id="0" w:name="_Toc534395412"/>
       <w:r>
         <w:rPr>
           <w:rFonts w:asciiTheme="majorHAnsi" w:eastAsiaTheme="majorEastAsia" w:hAnsiTheme="majorHAnsi" w:cstheme="majorBidi"/>
@@ -89,7 +89,7 @@
           <w:sz w:val="32"/>
           <w:szCs w:val="32"/>
         </w:rPr>
-        <w:t>Topologie sítí</w:t>
+        <w:t>Přístupové metody</w:t>
       </w:r>
       <w:bookmarkEnd w:id="0"/>
     </w:p>
@@ -104,7 +104,7 @@
         <w:rPr>
           <w:sz w:val="22"/>
         </w:rPr>
-        <w:t>Topologii v síti se rozumí vzájemné uspořádání síťových prvků. Je možné na topologii nahlížet z pohledu fyzického uspořádání nebo logického uspořádání, kde se jedná o způsob vysílání na síť. Většinou se jejich název odvozuje od jejich fyzické podobnosti.</w:t>
+        <w:t>Přístupové metody definují pravidla, podle kterých stanice v síti přistupují ke komunikačnímu kanálu (např. kabelu), který společně sdílejí. Zabezpečují, aby v jednom okamžiku komunikovala prostřednictvím komunikačního kanálu pouze jedna stanice. Při současném vysílání více stanic jedním kanálem (např. vodičem) dojde ke vzájemnému rušení, což znemožní přenos dat. Přístupová metoda je jedním z podstatných znaků síťového standardu.</w:t>
       </w:r>
     </w:p>
     <w:p>
@@ -121,7 +121,7 @@
           <w:szCs w:val="26"/>
         </w:rPr>
       </w:pPr>
-      <w:bookmarkStart w:id="1" w:name="_Toc534395384"/>
+      <w:bookmarkStart w:id="1" w:name="_Toc534395413"/>
       <w:r>
         <w:rPr>
           <w:rFonts w:asciiTheme="majorHAnsi" w:eastAsiaTheme="majorEastAsia" w:hAnsiTheme="majorHAnsi" w:cstheme="majorBidi"/>
@@ -129,9 +129,248 @@
           <w:sz w:val="26"/>
           <w:szCs w:val="26"/>
         </w:rPr>
+        <w:t>CSMA/CD</w:t>
+      </w:r>
+      <w:bookmarkEnd w:id="1"/>
+    </w:p>
+    <w:p>
+      <w:pPr>
+        <w:ind w:firstLine="0"/>
+        <w:rPr>
+          <w:sz w:val="22"/>
+        </w:rPr>
+      </w:pPr>
+      <w:r>
+        <w:rPr>
+          <w:sz w:val="22"/>
+        </w:rPr>
+        <w:t>Tuto metodu využívá technologie Ethernet. Zařízení využívající metodu CSMA/CD čekají, až je na sdíleném přenosovém mediu klid, a pak začnou vysílat. To může vést ke kolizím signálů, které byly vyslány na sdíleném medium ve stejnou chvíli. Po takové kolizi musí být data odeslána znovu.</w:t>
+      </w:r>
+    </w:p>
+    <w:p>
+      <w:pPr>
+        <w:keepNext/>
+        <w:keepLines/>
+        <w:spacing w:before="40" w:after="0"/>
+        <w:ind w:firstLine="0"/>
+        <w:outlineLvl w:val="1"/>
+        <w:rPr>
+          <w:rFonts w:asciiTheme="majorHAnsi" w:eastAsiaTheme="majorEastAsia" w:hAnsiTheme="majorHAnsi" w:cstheme="majorBidi"/>
+          <w:color w:val="2F5496" w:themeColor="accent1" w:themeShade="BF"/>
+          <w:sz w:val="26"/>
+          <w:szCs w:val="26"/>
+        </w:rPr>
+      </w:pPr>
+      <w:bookmarkStart w:id="2" w:name="_Toc534395414"/>
+      <w:r>
+        <w:rPr>
+          <w:rFonts w:asciiTheme="majorHAnsi" w:eastAsiaTheme="majorEastAsia" w:hAnsiTheme="majorHAnsi" w:cstheme="majorBidi"/>
+          <w:color w:val="2F5496" w:themeColor="accent1" w:themeShade="BF"/>
+          <w:sz w:val="26"/>
+          <w:szCs w:val="26"/>
+        </w:rPr>
+        <w:t>CSMA/CA</w:t>
+      </w:r>
+      <w:bookmarkEnd w:id="2"/>
+    </w:p>
+    <w:p>
+      <w:pPr>
+        <w:ind w:firstLine="0"/>
+        <w:rPr>
+          <w:sz w:val="22"/>
+        </w:rPr>
+      </w:pPr>
+      <w:r>
+        <w:rPr>
+          <w:sz w:val="22"/>
+        </w:rPr>
+        <w:t>Tuto metodu využívá bezdrátové vysílání. Jestliže zařízení chce vysílat, poslouchá, zda je na sdíleném mediu klid. Pokud ano, vyšle informaci pro ostatní uzly, že bude vysílat. Tím zabrání tomu, aby nedocházelo ke kolizím signálů přenášející data.</w:t>
+      </w:r>
+    </w:p>
+    <w:p>
+      <w:pPr>
+        <w:ind w:firstLine="0"/>
+        <w:rPr>
+          <w:sz w:val="22"/>
+        </w:rPr>
+      </w:pPr>
+      <w:r>
+        <w:rPr>
+          <w:sz w:val="22"/>
+        </w:rPr>
+        <w:t xml:space="preserve">Pokud již probíhá vysílání jiným zařízením, řídí se zájemce o vysílání tzv. </w:t>
+      </w:r>
+      <w:r>
+        <w:rPr>
+          <w:sz w:val="22"/>
+          <w:lang w:val="en-GB"/>
+        </w:rPr>
+        <w:t>Back</w:t>
+      </w:r>
+      <w:r>
+        <w:rPr>
+          <w:sz w:val="22"/>
+          <w:lang w:val="en-GB"/>
+        </w:rPr>
+        <w:t>-</w:t>
+      </w:r>
+      <w:r>
+        <w:rPr>
+          <w:sz w:val="22"/>
+          <w:lang w:val="en-GB"/>
+        </w:rPr>
+        <w:t>off</w:t>
+      </w:r>
+      <w:r>
+        <w:rPr>
+          <w:sz w:val="22"/>
+        </w:rPr>
+        <w:t xml:space="preserve"> algoritmem, s jehož pomocí vybírá náhodnou dobu, po kterou čeká, než se znovu pokusí o vysílání. Fakt, že se jedná o náhodně dlouhou dobu, snižuje nebezpečí kolize dalšího vysílání.</w:t>
+      </w:r>
+    </w:p>
+    <w:p>
+      <w:pPr>
+        <w:keepNext/>
+        <w:keepLines/>
+        <w:spacing w:before="40" w:after="0"/>
+        <w:ind w:firstLine="0"/>
+        <w:outlineLvl w:val="1"/>
+        <w:rPr>
+          <w:rFonts w:asciiTheme="majorHAnsi" w:eastAsiaTheme="majorEastAsia" w:hAnsiTheme="majorHAnsi" w:cstheme="majorBidi"/>
+          <w:color w:val="2F5496" w:themeColor="accent1" w:themeShade="BF"/>
+          <w:sz w:val="26"/>
+          <w:szCs w:val="26"/>
+        </w:rPr>
+      </w:pPr>
+      <w:bookmarkStart w:id="3" w:name="_Toc534395415"/>
+      <w:r>
+        <w:rPr>
+          <w:rFonts w:asciiTheme="majorHAnsi" w:eastAsiaTheme="majorEastAsia" w:hAnsiTheme="majorHAnsi" w:cstheme="majorBidi"/>
+          <w:color w:val="2F5496" w:themeColor="accent1" w:themeShade="BF"/>
+          <w:sz w:val="26"/>
+          <w:szCs w:val="26"/>
+        </w:rPr>
+        <w:t>ALOHA</w:t>
+      </w:r>
+      <w:bookmarkEnd w:id="3"/>
+    </w:p>
+    <w:p>
+      <w:pPr>
+        <w:ind w:firstLine="0"/>
+        <w:rPr>
+          <w:sz w:val="22"/>
+        </w:rPr>
+      </w:pPr>
+      <w:r>
+        <w:rPr>
+          <w:sz w:val="22"/>
+        </w:rPr>
+        <w:t>Patří k nejstarším protokolům s náhodným přístupem. Data jsou na mediu odesílána okamžitě a v případě kolize jsou odeslána po nějaké prodlevě znovu.</w:t>
+      </w:r>
+    </w:p>
+    <w:p>
+      <w:pPr>
+        <w:keepNext/>
+        <w:keepLines/>
+        <w:spacing w:before="40" w:after="0"/>
+        <w:ind w:firstLine="0"/>
+        <w:outlineLvl w:val="2"/>
+        <w:rPr>
+          <w:rFonts w:asciiTheme="majorHAnsi" w:eastAsiaTheme="majorEastAsia" w:hAnsiTheme="majorHAnsi" w:cstheme="majorBidi"/>
+          <w:color w:val="1F3763" w:themeColor="accent1" w:themeShade="7F"/>
+          <w:szCs w:val="24"/>
+        </w:rPr>
+      </w:pPr>
+      <w:bookmarkStart w:id="4" w:name="_Toc534395416"/>
+      <w:r>
+        <w:rPr>
+          <w:rFonts w:asciiTheme="majorHAnsi" w:eastAsiaTheme="majorEastAsia" w:hAnsiTheme="majorHAnsi" w:cstheme="majorBidi"/>
+          <w:color w:val="1F3763" w:themeColor="accent1" w:themeShade="7F"/>
+          <w:szCs w:val="24"/>
+        </w:rPr>
+        <w:t>Taktovaná ALOHA</w:t>
+      </w:r>
+      <w:bookmarkEnd w:id="4"/>
+    </w:p>
+    <w:p>
+      <w:pPr>
+        <w:ind w:firstLine="0"/>
+        <w:rPr>
+          <w:sz w:val="22"/>
+        </w:rPr>
+      </w:pPr>
+      <w:r>
+        <w:rPr>
+          <w:sz w:val="22"/>
+        </w:rPr>
+        <w:t>Zavedena komunikace v přesně daných časových intervalech, aby se snížila pravděpodobnost kolize.</w:t>
+      </w:r>
+    </w:p>
+    <w:p>
+      <w:pPr>
+        <w:keepNext/>
+        <w:keepLines/>
+        <w:spacing w:before="240" w:after="0"/>
+        <w:ind w:firstLine="0"/>
+        <w:outlineLvl w:val="0"/>
+        <w:rPr>
+          <w:rFonts w:asciiTheme="majorHAnsi" w:eastAsiaTheme="majorEastAsia" w:hAnsiTheme="majorHAnsi" w:cstheme="majorBidi"/>
+          <w:color w:val="2F5496" w:themeColor="accent1" w:themeShade="BF"/>
+          <w:sz w:val="32"/>
+          <w:szCs w:val="32"/>
+        </w:rPr>
+      </w:pPr>
+      <w:bookmarkStart w:id="5" w:name="_Toc534395383"/>
+      <w:r>
+        <w:rPr>
+          <w:rFonts w:asciiTheme="majorHAnsi" w:eastAsiaTheme="majorEastAsia" w:hAnsiTheme="majorHAnsi" w:cstheme="majorBidi"/>
+          <w:color w:val="2F5496" w:themeColor="accent1" w:themeShade="BF"/>
+          <w:sz w:val="32"/>
+          <w:szCs w:val="32"/>
+        </w:rPr>
+        <w:t>Topologie sítí</w:t>
+      </w:r>
+      <w:bookmarkEnd w:id="5"/>
+    </w:p>
+    <w:p>
+      <w:pPr>
+        <w:ind w:firstLine="0"/>
+        <w:rPr>
+          <w:sz w:val="22"/>
+        </w:rPr>
+      </w:pPr>
+      <w:r>
+        <w:rPr>
+          <w:sz w:val="22"/>
+        </w:rPr>
+        <w:t>Topologii v síti se rozumí vzájemné uspořádání síťových prvků. Je možné na topologii nahlížet z pohledu fyzického uspořádání nebo logického uspořádání, kde se jedná o způsob vysílání na síť. Většinou se jejich název odvozuje od jejich fyzické podobnosti.</w:t>
+      </w:r>
+    </w:p>
+    <w:p>
+      <w:pPr>
+        <w:keepNext/>
+        <w:keepLines/>
+        <w:spacing w:before="40" w:after="0"/>
+        <w:ind w:firstLine="0"/>
+        <w:outlineLvl w:val="1"/>
+        <w:rPr>
+          <w:rFonts w:asciiTheme="majorHAnsi" w:eastAsiaTheme="majorEastAsia" w:hAnsiTheme="majorHAnsi" w:cstheme="majorBidi"/>
+          <w:color w:val="2F5496" w:themeColor="accent1" w:themeShade="BF"/>
+          <w:sz w:val="26"/>
+          <w:szCs w:val="26"/>
+        </w:rPr>
+      </w:pPr>
+      <w:bookmarkStart w:id="6" w:name="_Toc534395384"/>
+      <w:r>
+        <w:rPr>
+          <w:rFonts w:asciiTheme="majorHAnsi" w:eastAsiaTheme="majorEastAsia" w:hAnsiTheme="majorHAnsi" w:cstheme="majorBidi"/>
+          <w:color w:val="2F5496" w:themeColor="accent1" w:themeShade="BF"/>
+          <w:sz w:val="26"/>
+          <w:szCs w:val="26"/>
+        </w:rPr>
         <w:t>Fyzická topologie</w:t>
       </w:r>
-      <w:bookmarkEnd w:id="1"/>
+      <w:bookmarkEnd w:id="6"/>
     </w:p>
     <w:p>
       <w:pPr>
@@ -232,7 +471,7 @@
           </wp:anchor>
         </w:drawing>
       </w:r>
-      <w:bookmarkStart w:id="2" w:name="_Toc534395385"/>
+      <w:bookmarkStart w:id="7" w:name="_Toc534395385"/>
       <w:r>
         <w:rPr>
           <w:rFonts w:asciiTheme="majorHAnsi" w:eastAsiaTheme="majorEastAsia" w:hAnsiTheme="majorHAnsi" w:cstheme="majorBidi"/>
@@ -241,7 +480,7 @@
         </w:rPr>
         <w:t>Sběrnicová topologie</w:t>
       </w:r>
-      <w:bookmarkEnd w:id="2"/>
+      <w:bookmarkEnd w:id="7"/>
     </w:p>
     <w:p>
       <w:pPr>
@@ -270,16 +509,17 @@
           <w:szCs w:val="24"/>
         </w:rPr>
       </w:pPr>
-      <w:bookmarkStart w:id="3" w:name="_Toc534395386"/>
+      <w:bookmarkStart w:id="8" w:name="_Toc534395386"/>
       <w:r>
         <w:rPr>
           <w:rFonts w:asciiTheme="majorHAnsi" w:eastAsiaTheme="majorEastAsia" w:hAnsiTheme="majorHAnsi" w:cstheme="majorBidi"/>
           <w:color w:val="1F3763" w:themeColor="accent1" w:themeShade="7F"/>
           <w:szCs w:val="24"/>
         </w:rPr>
+        <w:lastRenderedPageBreak/>
         <w:t>Kruhová topologie</w:t>
       </w:r>
-      <w:bookmarkEnd w:id="3"/>
+      <w:bookmarkEnd w:id="8"/>
     </w:p>
     <w:p>
       <w:pPr>
@@ -364,7 +604,39 @@
         <w:rPr>
           <w:sz w:val="22"/>
         </w:rPr>
-        <w:t>Počítače jsou zapojeny do kruhu jeden k druhému, Data procházejí všemi počítači mezi zdrojovým a cílovým a posílají se jedním směrem. Pokud dojde k problému s jedním uzlem, nastává problém s přenosem. Je to méně efektivní síť (více skoků).</w:t>
+        <w:t xml:space="preserve">Počítače jsou zapojeny do kruhu jeden k druhému, Data procházejí všemi počítači mezi zdrojovým a cílovým a posílají se jedním směrem. Pokud dojde k problému s jedním uzlem, nastává problém s přenosem. </w:t>
+      </w:r>
+      <w:r>
+        <w:rPr>
+          <w:sz w:val="22"/>
+        </w:rPr>
+        <w:t xml:space="preserve">Počítač může posílat data pouze když má token (viz </w:t>
+      </w:r>
+      <w:r>
+        <w:rPr>
+          <w:sz w:val="22"/>
+          <w:lang w:val="en-US"/>
+        </w:rPr>
+        <w:t>Token Passing)</w:t>
+      </w:r>
+      <w:r>
+        <w:rPr>
+          <w:sz w:val="22"/>
+          <w:lang w:val="en-US"/>
+        </w:rPr>
+        <w:t>.</w:t>
+      </w:r>
+      <w:r>
+        <w:rPr>
+          <w:sz w:val="22"/>
+        </w:rPr>
+        <w:t xml:space="preserve"> </w:t>
+      </w:r>
+      <w:r>
+        <w:rPr>
+          <w:sz w:val="22"/>
+        </w:rPr>
+        <w:t>Je to méně efektivní síť (více skoků).</w:t>
       </w:r>
     </w:p>
     <w:p>
@@ -380,7 +652,7 @@
           <w:szCs w:val="24"/>
         </w:rPr>
       </w:pPr>
-      <w:bookmarkStart w:id="4" w:name="_Toc534395387"/>
+      <w:bookmarkStart w:id="9" w:name="_Toc534395387"/>
       <w:r>
         <w:rPr>
           <w:rFonts w:asciiTheme="majorHAnsi" w:eastAsiaTheme="majorEastAsia" w:hAnsiTheme="majorHAnsi" w:cstheme="majorBidi"/>
@@ -389,7 +661,7 @@
         </w:rPr>
         <w:t>Hvězdicová topologie</w:t>
       </w:r>
-      <w:bookmarkEnd w:id="4"/>
+      <w:bookmarkEnd w:id="9"/>
     </w:p>
     <w:p>
       <w:pPr>
@@ -490,7 +762,7 @@
           <w:szCs w:val="24"/>
         </w:rPr>
       </w:pPr>
-      <w:bookmarkStart w:id="5" w:name="_Toc534395388"/>
+      <w:bookmarkStart w:id="10" w:name="_Toc534395388"/>
       <w:r>
         <w:rPr>
           <w:rFonts w:asciiTheme="majorHAnsi" w:eastAsiaTheme="majorEastAsia" w:hAnsiTheme="majorHAnsi" w:cstheme="majorBidi"/>
@@ -499,7 +771,7 @@
         </w:rPr>
         <w:t>Stromová topologie</w:t>
       </w:r>
-      <w:bookmarkEnd w:id="5"/>
+      <w:bookmarkEnd w:id="10"/>
     </w:p>
     <w:p>
       <w:pPr>
@@ -601,7 +873,7 @@
           <w:lang w:val="en-GB"/>
         </w:rPr>
       </w:pPr>
-      <w:bookmarkStart w:id="6" w:name="_Toc534395389"/>
+      <w:bookmarkStart w:id="11" w:name="_Toc534395389"/>
       <w:r>
         <w:rPr>
           <w:rFonts w:asciiTheme="majorHAnsi" w:eastAsiaTheme="majorEastAsia" w:hAnsiTheme="majorHAnsi" w:cstheme="majorBidi"/>
@@ -619,7 +891,7 @@
         </w:rPr>
         <w:t>topologie</w:t>
       </w:r>
-      <w:bookmarkEnd w:id="6"/>
+      <w:bookmarkEnd w:id="11"/>
     </w:p>
     <w:p>
       <w:pPr>
@@ -633,13 +905,13 @@
           <w:noProof/>
         </w:rPr>
         <w:drawing>
-          <wp:anchor distT="0" distB="0" distL="114300" distR="114300" simplePos="0" relativeHeight="251657728" behindDoc="1" locked="0" layoutInCell="1" allowOverlap="1" wp14:anchorId="52FE7276" wp14:editId="19A5ECF6">
+          <wp:anchor distT="0" distB="0" distL="114300" distR="114300" simplePos="0" relativeHeight="251657728" behindDoc="1" locked="0" layoutInCell="1" allowOverlap="1" wp14:anchorId="52FE7276" wp14:editId="4096822C">
             <wp:simplePos x="0" y="0"/>
             <wp:positionH relativeFrom="margin">
-              <wp:posOffset>3377565</wp:posOffset>
+              <wp:posOffset>4927600</wp:posOffset>
             </wp:positionH>
             <wp:positionV relativeFrom="paragraph">
-              <wp:posOffset>454025</wp:posOffset>
+              <wp:posOffset>882650</wp:posOffset>
             </wp:positionV>
             <wp:extent cx="1428750" cy="1411605"/>
             <wp:effectExtent l="0" t="0" r="0" b="0"/>
@@ -735,20 +1007,6 @@
     </w:p>
     <w:p>
       <w:pPr>
-        <w:ind w:firstLine="0"/>
-        <w:rPr>
-          <w:sz w:val="22"/>
-        </w:rPr>
-      </w:pPr>
-      <w:r>
-        <w:rPr>
-          <w:sz w:val="22"/>
-        </w:rPr>
-        <w:br w:type="page"/>
-      </w:r>
-    </w:p>
-    <w:p>
-      <w:pPr>
         <w:keepNext/>
         <w:keepLines/>
         <w:spacing w:before="40" w:after="0"/>
@@ -761,7 +1019,7 @@
           <w:szCs w:val="26"/>
         </w:rPr>
       </w:pPr>
-      <w:bookmarkStart w:id="7" w:name="_Toc534395390"/>
+      <w:bookmarkStart w:id="12" w:name="_Toc534395390"/>
       <w:r>
         <w:rPr>
           <w:rFonts w:asciiTheme="majorHAnsi" w:eastAsiaTheme="majorEastAsia" w:hAnsiTheme="majorHAnsi" w:cstheme="majorBidi"/>
@@ -769,10 +1027,9 @@
           <w:sz w:val="26"/>
           <w:szCs w:val="26"/>
         </w:rPr>
-        <w:lastRenderedPageBreak/>
         <w:t xml:space="preserve">Logická </w:t>
       </w:r>
-      <w:bookmarkEnd w:id="7"/>
+      <w:bookmarkEnd w:id="12"/>
       <w:r>
         <w:rPr>
           <w:rFonts w:asciiTheme="majorHAnsi" w:eastAsiaTheme="majorEastAsia" w:hAnsiTheme="majorHAnsi" w:cstheme="majorBidi"/>
@@ -810,7 +1067,7 @@
           <w:szCs w:val="24"/>
         </w:rPr>
       </w:pPr>
-      <w:bookmarkStart w:id="8" w:name="_Toc534395393"/>
+      <w:bookmarkStart w:id="13" w:name="_Toc534395393"/>
       <w:r>
         <w:rPr>
           <w:rFonts w:asciiTheme="majorHAnsi" w:eastAsiaTheme="majorEastAsia" w:hAnsiTheme="majorHAnsi" w:cstheme="majorBidi"/>
@@ -820,7 +1077,7 @@
         </w:rPr>
         <w:t>Unicast</w:t>
       </w:r>
-      <w:bookmarkEnd w:id="8"/>
+      <w:bookmarkEnd w:id="13"/>
     </w:p>
     <w:p>
       <w:pPr>
@@ -904,7 +1161,7 @@
           <w:lang w:val="en-GB"/>
         </w:rPr>
       </w:pPr>
-      <w:bookmarkStart w:id="9" w:name="_Toc534395391"/>
+      <w:bookmarkStart w:id="14" w:name="_Toc534395391"/>
       <w:r>
         <w:rPr>
           <w:rFonts w:asciiTheme="majorHAnsi" w:eastAsiaTheme="majorEastAsia" w:hAnsiTheme="majorHAnsi" w:cstheme="majorBidi"/>
@@ -914,7 +1171,7 @@
         </w:rPr>
         <w:t>Broadcast</w:t>
       </w:r>
-      <w:bookmarkEnd w:id="9"/>
+      <w:bookmarkEnd w:id="14"/>
     </w:p>
     <w:p>
       <w:pPr>
@@ -934,7 +1191,47 @@
           <w:sz w:val="22"/>
         </w:rPr>
         <w:br/>
-        <w:t>Všechna zařízení v síti, která mají zájem vysílat, naslouchají, zda je na přenosovém medium klid. Jestliže ano, mohou vysílat. V síti může docházet ke kolizím, po jejichž vzniku nastává chvíle klidu, a poté se počítače znovu pokusí data odvysílat. Neexistuje žádná přednost ve vysílání.</w:t>
+        <w:t xml:space="preserve">Všechna zařízení v síti, která mají zájem vysílat, naslouchají, zda je na přenosovém medium klid. Jestliže ano, mohou vysílat. </w:t>
+      </w:r>
+      <w:r>
+        <w:rPr>
+          <w:sz w:val="22"/>
+        </w:rPr>
+        <w:t xml:space="preserve">Každá síť má svou </w:t>
+      </w:r>
+      <w:proofErr w:type="spellStart"/>
+      <w:r>
+        <w:rPr>
+          <w:sz w:val="22"/>
+        </w:rPr>
+        <w:t>brodcastovou</w:t>
+      </w:r>
+      <w:proofErr w:type="spellEnd"/>
+      <w:r>
+        <w:rPr>
+          <w:sz w:val="22"/>
+        </w:rPr>
+        <w:t xml:space="preserve"> doménu, která je sdílená v rámci </w:t>
+      </w:r>
+      <w:proofErr w:type="spellStart"/>
+      <w:r>
+        <w:rPr>
+          <w:sz w:val="22"/>
+        </w:rPr>
+        <w:t>subnetů</w:t>
+      </w:r>
+      <w:proofErr w:type="spellEnd"/>
+      <w:r>
+        <w:rPr>
+          <w:sz w:val="22"/>
+        </w:rPr>
+        <w:t xml:space="preserve">. </w:t>
+      </w:r>
+      <w:r>
+        <w:rPr>
+          <w:sz w:val="22"/>
+        </w:rPr>
+        <w:t>V síti může docházet ke kolizím, po jejichž vzniku nastává chvíle klidu, a poté se počítače znovu pokusí data odvysílat. Neexistuje žádná přednost ve vysílání.</w:t>
       </w:r>
     </w:p>
     <w:p>
@@ -956,6 +1253,7 @@
           <w:color w:val="1F3763" w:themeColor="accent1" w:themeShade="7F"/>
           <w:szCs w:val="24"/>
         </w:rPr>
+        <w:lastRenderedPageBreak/>
         <w:t>Point-to-point</w:t>
       </w:r>
     </w:p>
@@ -964,7 +1262,13 @@
         <w:ind w:firstLine="0"/>
       </w:pPr>
       <w:r>
-        <w:t xml:space="preserve">Jsou to 2 zařízen, které komunikují výhradně spolu a nejsou mezi nimi žádné uzly. (Např. Nintendo </w:t>
+        <w:t>Jsou to 2 zařízen</w:t>
+      </w:r>
+      <w:r>
+        <w:t>í</w:t>
+      </w:r>
+      <w:r>
+        <w:t xml:space="preserve">, které komunikují výhradně spolu a nejsou mezi nimi žádné uzly. (Např. Nintendo </w:t>
       </w:r>
       <w:r>
         <w:rPr>
@@ -1039,7 +1343,7 @@
           <w:szCs w:val="24"/>
         </w:rPr>
       </w:pPr>
-      <w:bookmarkStart w:id="10" w:name="_Toc534395392"/>
+      <w:bookmarkStart w:id="15" w:name="_Toc534395392"/>
       <w:r>
         <w:rPr>
           <w:rFonts w:asciiTheme="majorHAnsi" w:eastAsiaTheme="majorEastAsia" w:hAnsiTheme="majorHAnsi" w:cstheme="majorBidi"/>
@@ -1057,7 +1361,7 @@
         </w:rPr>
         <w:t>passing</w:t>
       </w:r>
-      <w:bookmarkEnd w:id="10"/>
+      <w:bookmarkEnd w:id="15"/>
     </w:p>
     <w:p>
       <w:pPr>
@@ -1087,7 +1391,7 @@
           <w:szCs w:val="32"/>
         </w:rPr>
       </w:pPr>
-      <w:bookmarkStart w:id="11" w:name="_Toc534395394"/>
+      <w:bookmarkStart w:id="16" w:name="_Toc534395394"/>
       <w:r>
         <w:rPr>
           <w:rFonts w:asciiTheme="majorHAnsi" w:eastAsiaTheme="majorEastAsia" w:hAnsiTheme="majorHAnsi" w:cstheme="majorBidi"/>
@@ -1097,7 +1401,7 @@
         </w:rPr>
         <w:t>Síťové modely</w:t>
       </w:r>
-      <w:bookmarkEnd w:id="11"/>
+      <w:bookmarkEnd w:id="16"/>
     </w:p>
     <w:p>
       <w:pPr>
@@ -1141,7 +1445,7 @@
           <w:szCs w:val="26"/>
         </w:rPr>
       </w:pPr>
-      <w:bookmarkStart w:id="12" w:name="_Toc534395395"/>
+      <w:bookmarkStart w:id="17" w:name="_Toc534395395"/>
       <w:r>
         <w:rPr>
           <w:rFonts w:asciiTheme="majorHAnsi" w:eastAsiaTheme="majorEastAsia" w:hAnsiTheme="majorHAnsi" w:cstheme="majorBidi"/>
@@ -1151,7 +1455,7 @@
         </w:rPr>
         <w:t>Sítový model ISO/OSI</w:t>
       </w:r>
-      <w:bookmarkEnd w:id="12"/>
+      <w:bookmarkEnd w:id="17"/>
     </w:p>
     <w:p>
       <w:pPr>
@@ -1178,21 +1482,6 @@
         <w:rPr>
           <w:sz w:val="22"/>
         </w:rPr>
-        <w:br w:type="page"/>
-      </w:r>
-    </w:p>
-    <w:p>
-      <w:pPr>
-        <w:ind w:firstLine="0"/>
-        <w:rPr>
-          <w:sz w:val="22"/>
-        </w:rPr>
-      </w:pPr>
-      <w:r>
-        <w:rPr>
-          <w:sz w:val="22"/>
-        </w:rPr>
-        <w:lastRenderedPageBreak/>
         <w:t>Komunikace probíhá pouze mezi sousedními vrstvami (směrem nahoru i dolů).Má formu poskytování služeb (nižší vrstva poskytuje služby vyšší vrstvě) a vyžívání služeb (vyšší vrstva využívá služeb nižší vrstvy). Vrstvy si předávají své požadavky ve formě různých datových jednotek (datagramy, rámce, pakety)</w:t>
       </w:r>
     </w:p>
@@ -1271,7 +1560,7 @@
           <w:szCs w:val="24"/>
         </w:rPr>
       </w:pPr>
-      <w:bookmarkStart w:id="13" w:name="_Toc534395396"/>
+      <w:bookmarkStart w:id="18" w:name="_Toc534395396"/>
       <w:r>
         <w:rPr>
           <w:rFonts w:asciiTheme="majorHAnsi" w:eastAsiaTheme="majorEastAsia" w:hAnsiTheme="majorHAnsi" w:cstheme="majorBidi"/>
@@ -1280,34 +1569,41 @@
         </w:rPr>
         <w:t>Fyzická vrstva</w:t>
       </w:r>
-      <w:bookmarkEnd w:id="13"/>
-    </w:p>
-    <w:p>
-      <w:pPr>
-        <w:ind w:firstLine="0"/>
-        <w:rPr>
-          <w:sz w:val="22"/>
-        </w:rPr>
-      </w:pPr>
-      <w:r>
-        <w:rPr>
-          <w:sz w:val="22"/>
-        </w:rPr>
-        <w:t>Specifikuje fyzickou komunikaci. Zabývá se synchronizací a časováním bitů posílaných na síť tak, aby bylo možné data odeslat požadovanou přenosovou rychlostí. Navazuje a ukončuje spojení s komunikačním médiem. Konvertuje digitální data na signály používané přenosovým médiem a zpět. Efektivně rozkládá zdroje mezi všechny uživatele.</w:t>
-      </w:r>
-    </w:p>
-    <w:p>
-      <w:pPr>
-        <w:ind w:firstLine="0"/>
-        <w:rPr>
-          <w:sz w:val="22"/>
-        </w:rPr>
-      </w:pPr>
-      <w:r>
-        <w:rPr>
-          <w:sz w:val="22"/>
-        </w:rPr>
-        <w:t xml:space="preserve">100BASE-TX, 100BASE-FX, Bluetooth, </w:t>
+      <w:bookmarkEnd w:id="18"/>
+    </w:p>
+    <w:p>
+      <w:pPr>
+        <w:ind w:firstLine="0"/>
+        <w:rPr>
+          <w:sz w:val="22"/>
+        </w:rPr>
+      </w:pPr>
+      <w:r>
+        <w:rPr>
+          <w:sz w:val="22"/>
+        </w:rPr>
+        <w:t xml:space="preserve">Specifikuje fyzickou komunikaci. Zabývá se synchronizací a časováním bitů posílaných na síť tak, aby bylo možné data odeslat požadovanou přenosovou rychlostí. Navazuje a ukončuje spojení s </w:t>
+      </w:r>
+      <w:r>
+        <w:rPr>
+          <w:sz w:val="22"/>
+        </w:rPr>
+        <w:lastRenderedPageBreak/>
+        <w:t>komunikačním médiem. Konvertuje digitální data na signály používané přenosovým médiem a zpět. Efektivně rozkládá zdroje mezi všechny uživatele.</w:t>
+      </w:r>
+    </w:p>
+    <w:p>
+      <w:pPr>
+        <w:ind w:firstLine="0"/>
+        <w:rPr>
+          <w:sz w:val="22"/>
+        </w:rPr>
+      </w:pPr>
+      <w:r>
+        <w:rPr>
+          <w:sz w:val="22"/>
+        </w:rPr>
+        <w:t xml:space="preserve">UTP, STP, </w:t>
       </w:r>
       <w:proofErr w:type="spellStart"/>
       <w:r>
@@ -1331,7 +1627,7 @@
           <w:szCs w:val="24"/>
         </w:rPr>
       </w:pPr>
-      <w:bookmarkStart w:id="14" w:name="_Toc534395397"/>
+      <w:bookmarkStart w:id="19" w:name="_Toc534395397"/>
       <w:r>
         <w:rPr>
           <w:rFonts w:asciiTheme="majorHAnsi" w:eastAsiaTheme="majorEastAsia" w:hAnsiTheme="majorHAnsi" w:cstheme="majorBidi"/>
@@ -1340,7 +1636,7 @@
         </w:rPr>
         <w:t>Linková vrstva</w:t>
       </w:r>
-      <w:bookmarkEnd w:id="14"/>
+      <w:bookmarkEnd w:id="19"/>
     </w:p>
     <w:p>
       <w:pPr>
@@ -1390,7 +1686,7 @@
           <w:szCs w:val="24"/>
         </w:rPr>
       </w:pPr>
-      <w:bookmarkStart w:id="15" w:name="_Toc534395398"/>
+      <w:bookmarkStart w:id="20" w:name="_Toc534395398"/>
       <w:r>
         <w:rPr>
           <w:rFonts w:asciiTheme="majorHAnsi" w:eastAsiaTheme="majorEastAsia" w:hAnsiTheme="majorHAnsi" w:cstheme="majorBidi"/>
@@ -1399,20 +1695,44 @@
         </w:rPr>
         <w:t>Síťová vrstva</w:t>
       </w:r>
-      <w:bookmarkEnd w:id="15"/>
-    </w:p>
-    <w:p>
-      <w:pPr>
-        <w:ind w:firstLine="0"/>
-        <w:rPr>
-          <w:sz w:val="22"/>
-        </w:rPr>
-      </w:pPr>
-      <w:r>
-        <w:rPr>
-          <w:sz w:val="22"/>
-        </w:rPr>
-        <w:t>Tato vrstva se stará o směrování v síti a síťové adresování. Obsahuje údaje o zdrojové a cílové síťové adrese. Poskytuje spojení mezi systémy, které spolu přímo nesousedí. Na hranici každé lokální sítě je směrovač (nebo podobné zařízení), který prozkoumá síťové adresy uvedené v packetu, data opět zapouzdří do rámce a odesílaná data přepne na rozhraní, jež vede k cíli. Jednotkou informace je packet. (IP)</w:t>
+      <w:bookmarkEnd w:id="20"/>
+    </w:p>
+    <w:p>
+      <w:pPr>
+        <w:ind w:firstLine="0"/>
+        <w:rPr>
+          <w:sz w:val="22"/>
+        </w:rPr>
+      </w:pPr>
+      <w:r>
+        <w:rPr>
+          <w:sz w:val="22"/>
+        </w:rPr>
+        <w:t xml:space="preserve">Tato vrstva se stará o směrování a </w:t>
+      </w:r>
+      <w:r>
+        <w:rPr>
+          <w:sz w:val="22"/>
+        </w:rPr>
+        <w:t xml:space="preserve">logické </w:t>
+      </w:r>
+      <w:r>
+        <w:rPr>
+          <w:sz w:val="22"/>
+        </w:rPr>
+        <w:t>adresování. Obsahuje údaje o zdrojové a cílové adrese.</w:t>
+      </w:r>
+      <w:r>
+        <w:rPr>
+          <w:sz w:val="22"/>
+        </w:rPr>
+        <w:t xml:space="preserve"> </w:t>
+      </w:r>
+      <w:r>
+        <w:rPr>
+          <w:sz w:val="22"/>
+        </w:rPr>
+        <w:t>Jednotkou informace je packet. (IP)</w:t>
       </w:r>
     </w:p>
     <w:p>
@@ -1428,13 +1748,43 @@
         </w:rPr>
         <w:t xml:space="preserve">Protokoly této vrstvy jsou např. </w:t>
       </w:r>
-      <w:bookmarkStart w:id="16" w:name="_Toc534395399"/>
+      <w:bookmarkStart w:id="21" w:name="_Toc534395399"/>
       <w:r>
         <w:rPr>
           <w:sz w:val="22"/>
         </w:rPr>
         <w:t xml:space="preserve">IPv4, IPv6 </w:t>
       </w:r>
+    </w:p>
+    <w:p>
+      <w:pPr>
+        <w:pStyle w:val="Nadpis5"/>
+        <w:rPr>
+          <w:sz w:val="22"/>
+        </w:rPr>
+      </w:pPr>
+      <w:r>
+        <w:rPr>
+          <w:sz w:val="22"/>
+        </w:rPr>
+        <w:t>Směrování</w:t>
+      </w:r>
+    </w:p>
+    <w:p>
+      <w:pPr>
+        <w:ind w:firstLine="0"/>
+        <w:rPr>
+          <w:sz w:val="22"/>
+        </w:rPr>
+      </w:pPr>
+      <w:r>
+        <w:rPr>
+          <w:sz w:val="22"/>
+        </w:rPr>
+        <w:t>Na router přijde packet. Z toho si zjistí, jaká je cílová IP adresa. Adresu sítě, do které cílová adresa spadá, se pokusí vyhledat ve směrovací tabulce. V té si udržuje záznamy o cestě k různým sítím. Pokud záznam najde, pošle ho cestou k němu přiřazenou. V opačném případě data zahodí.</w:t>
+      </w:r>
+      <w:bookmarkStart w:id="22" w:name="_GoBack"/>
+      <w:bookmarkEnd w:id="22"/>
     </w:p>
     <w:p>
       <w:pPr>
@@ -1454,7 +1804,7 @@
         </w:rPr>
         <w:t>Transportní vrstva</w:t>
       </w:r>
-      <w:bookmarkEnd w:id="16"/>
+      <w:bookmarkEnd w:id="21"/>
     </w:p>
     <w:p>
       <w:pPr>
@@ -1511,17 +1861,16 @@
           <w:szCs w:val="24"/>
         </w:rPr>
       </w:pPr>
-      <w:bookmarkStart w:id="17" w:name="_Toc534395400"/>
+      <w:bookmarkStart w:id="23" w:name="_Toc534395400"/>
       <w:r>
         <w:rPr>
           <w:rFonts w:asciiTheme="majorHAnsi" w:eastAsiaTheme="majorEastAsia" w:hAnsiTheme="majorHAnsi" w:cstheme="majorBidi"/>
           <w:color w:val="1F3763" w:themeColor="accent1" w:themeShade="7F"/>
           <w:szCs w:val="24"/>
         </w:rPr>
-        <w:lastRenderedPageBreak/>
         <w:t>Relační vrstva</w:t>
       </w:r>
-      <w:bookmarkEnd w:id="17"/>
+      <w:bookmarkEnd w:id="23"/>
     </w:p>
     <w:p>
       <w:pPr>
@@ -1578,7 +1927,7 @@
           <w:szCs w:val="24"/>
         </w:rPr>
       </w:pPr>
-      <w:bookmarkStart w:id="18" w:name="_Toc534395401"/>
+      <w:bookmarkStart w:id="24" w:name="_Toc534395401"/>
       <w:r>
         <w:rPr>
           <w:rFonts w:asciiTheme="majorHAnsi" w:eastAsiaTheme="majorEastAsia" w:hAnsiTheme="majorHAnsi" w:cstheme="majorBidi"/>
@@ -1587,7 +1936,7 @@
         </w:rPr>
         <w:t>Prezentační vrstva</w:t>
       </w:r>
-      <w:bookmarkEnd w:id="18"/>
+      <w:bookmarkEnd w:id="24"/>
     </w:p>
     <w:p>
       <w:pPr>
@@ -1616,7 +1965,7 @@
         </w:rPr>
         <w:t>Protokoly této vrstvy jsou: Samba</w:t>
       </w:r>
-      <w:bookmarkStart w:id="19" w:name="_Toc534395402"/>
+      <w:bookmarkStart w:id="25" w:name="_Toc534395402"/>
     </w:p>
     <w:p>
       <w:pPr>
@@ -1636,7 +1985,7 @@
         </w:rPr>
         <w:t>Aplikační vrstva</w:t>
       </w:r>
-      <w:bookmarkEnd w:id="19"/>
+      <w:bookmarkEnd w:id="25"/>
     </w:p>
     <w:p>
       <w:pPr>
@@ -1680,7 +2029,7 @@
           <w:szCs w:val="26"/>
         </w:rPr>
       </w:pPr>
-      <w:bookmarkStart w:id="20" w:name="_Toc534395403"/>
+      <w:bookmarkStart w:id="26" w:name="_Toc534395403"/>
       <w:r>
         <w:rPr>
           <w:rFonts w:asciiTheme="majorHAnsi" w:eastAsiaTheme="majorEastAsia" w:hAnsiTheme="majorHAnsi" w:cstheme="majorBidi"/>
@@ -1688,9 +2037,10 @@
           <w:sz w:val="26"/>
           <w:szCs w:val="26"/>
         </w:rPr>
+        <w:lastRenderedPageBreak/>
         <w:t>Sítový model TCP/IP</w:t>
       </w:r>
-      <w:bookmarkEnd w:id="20"/>
+      <w:bookmarkEnd w:id="26"/>
     </w:p>
     <w:p>
       <w:pPr>
@@ -1796,7 +2146,7 @@
           <w:szCs w:val="24"/>
         </w:rPr>
       </w:pPr>
-      <w:bookmarkStart w:id="21" w:name="_Toc534395404"/>
+      <w:bookmarkStart w:id="27" w:name="_Toc534395404"/>
       <w:r>
         <w:rPr>
           <w:rFonts w:asciiTheme="majorHAnsi" w:eastAsiaTheme="majorEastAsia" w:hAnsiTheme="majorHAnsi" w:cstheme="majorBidi"/>
@@ -1805,7 +2155,7 @@
         </w:rPr>
         <w:t>Vrstva síťového rozhraní</w:t>
       </w:r>
-      <w:bookmarkEnd w:id="21"/>
+      <w:bookmarkEnd w:id="27"/>
     </w:p>
     <w:p>
       <w:pPr>
@@ -1848,7 +2198,7 @@
           <w:szCs w:val="24"/>
         </w:rPr>
       </w:pPr>
-      <w:bookmarkStart w:id="22" w:name="_Toc534395405"/>
+      <w:bookmarkStart w:id="28" w:name="_Toc534395405"/>
       <w:r>
         <w:rPr>
           <w:rFonts w:asciiTheme="majorHAnsi" w:eastAsiaTheme="majorEastAsia" w:hAnsiTheme="majorHAnsi" w:cstheme="majorBidi"/>
@@ -1857,7 +2207,7 @@
         </w:rPr>
         <w:t>Síťová vrstva</w:t>
       </w:r>
-      <w:bookmarkEnd w:id="22"/>
+      <w:bookmarkEnd w:id="28"/>
     </w:p>
     <w:p>
       <w:pPr>
@@ -1867,7 +2217,7 @@
         <w:ind w:firstLine="0"/>
         <w:outlineLvl w:val="2"/>
       </w:pPr>
-      <w:bookmarkStart w:id="23" w:name="_Toc534395406"/>
+      <w:bookmarkStart w:id="29" w:name="_Toc534395406"/>
       <w:r>
         <w:t xml:space="preserve">Vrstva zajišťuje především síťovou adresaci, směrování a předávání datagramů. </w:t>
       </w:r>
@@ -1893,7 +2243,7 @@
         </w:rPr>
         <w:t>Transportní vrstva</w:t>
       </w:r>
-      <w:bookmarkEnd w:id="23"/>
+      <w:bookmarkEnd w:id="29"/>
     </w:p>
     <w:p>
       <w:pPr>
@@ -1908,25 +2258,7 @@
         </w:rPr>
         <w:t>Zajišťuje komunikaci vzdálených zařízení napříč sítí a spolehlivý přenos dat.</w:t>
       </w:r>
-    </w:p>
-    <w:p>
-      <w:pPr>
-        <w:ind w:firstLine="0"/>
-        <w:rPr>
-          <w:rFonts w:asciiTheme="majorHAnsi" w:eastAsiaTheme="majorEastAsia" w:hAnsiTheme="majorHAnsi" w:cstheme="majorBidi"/>
-          <w:color w:val="1F3763" w:themeColor="accent1" w:themeShade="7F"/>
-          <w:szCs w:val="24"/>
-        </w:rPr>
-      </w:pPr>
-      <w:bookmarkStart w:id="24" w:name="_Toc534395407"/>
-      <w:r>
-        <w:rPr>
-          <w:rFonts w:asciiTheme="majorHAnsi" w:eastAsiaTheme="majorEastAsia" w:hAnsiTheme="majorHAnsi" w:cstheme="majorBidi"/>
-          <w:color w:val="1F3763" w:themeColor="accent1" w:themeShade="7F"/>
-          <w:szCs w:val="24"/>
-        </w:rPr>
-        <w:br w:type="page"/>
-      </w:r>
+      <w:bookmarkStart w:id="30" w:name="_Toc534395407"/>
     </w:p>
     <w:p>
       <w:pPr>
@@ -1941,27 +2273,24 @@
           <w:szCs w:val="24"/>
         </w:rPr>
       </w:pPr>
-      <w:bookmarkStart w:id="25" w:name="_GoBack"/>
-      <w:bookmarkEnd w:id="25"/>
       <w:r>
         <w:rPr>
           <w:rFonts w:asciiTheme="majorHAnsi" w:eastAsiaTheme="majorEastAsia" w:hAnsiTheme="majorHAnsi" w:cstheme="majorBidi"/>
           <w:color w:val="1F3763" w:themeColor="accent1" w:themeShade="7F"/>
           <w:szCs w:val="24"/>
         </w:rPr>
-        <w:lastRenderedPageBreak/>
         <w:t>Aplikační vrstva</w:t>
       </w:r>
-      <w:bookmarkEnd w:id="24"/>
-    </w:p>
-    <w:p>
-      <w:pPr>
-        <w:ind w:firstLine="0"/>
-        <w:rPr>
-          <w:sz w:val="22"/>
-        </w:rPr>
-      </w:pPr>
-      <w:bookmarkStart w:id="26" w:name="_Toc534395408"/>
+      <w:bookmarkEnd w:id="30"/>
+    </w:p>
+    <w:p>
+      <w:pPr>
+        <w:ind w:firstLine="0"/>
+        <w:rPr>
+          <w:sz w:val="22"/>
+        </w:rPr>
+      </w:pPr>
+      <w:bookmarkStart w:id="31" w:name="_Toc534395408"/>
       <w:r>
         <w:rPr>
           <w:sz w:val="22"/>
@@ -2036,6 +2365,7 @@
         <w:pStyle w:val="Nadpis2"/>
       </w:pPr>
       <w:r>
+        <w:lastRenderedPageBreak/>
         <w:t>Příklady protokolů</w:t>
       </w:r>
     </w:p>
@@ -2339,10 +2669,9 @@
           <w:sz w:val="32"/>
           <w:szCs w:val="32"/>
         </w:rPr>
-        <w:lastRenderedPageBreak/>
         <w:t>Ethernet</w:t>
       </w:r>
-      <w:bookmarkEnd w:id="26"/>
+      <w:bookmarkEnd w:id="31"/>
     </w:p>
     <w:p>
       <w:pPr>
@@ -2372,7 +2701,7 @@
           <w:szCs w:val="26"/>
         </w:rPr>
       </w:pPr>
-      <w:bookmarkStart w:id="27" w:name="_Toc534395409"/>
+      <w:bookmarkStart w:id="32" w:name="_Toc534395409"/>
       <w:r>
         <w:rPr>
           <w:rFonts w:asciiTheme="majorHAnsi" w:eastAsiaTheme="majorEastAsia" w:hAnsiTheme="majorHAnsi" w:cstheme="majorBidi"/>
@@ -2382,7 +2711,7 @@
         </w:rPr>
         <w:t>Přenosové media</w:t>
       </w:r>
-      <w:bookmarkEnd w:id="27"/>
+      <w:bookmarkEnd w:id="32"/>
     </w:p>
     <w:p>
       <w:pPr>
@@ -2466,7 +2795,7 @@
           <w:szCs w:val="26"/>
         </w:rPr>
       </w:pPr>
-      <w:bookmarkStart w:id="28" w:name="_Toc534395410"/>
+      <w:bookmarkStart w:id="33" w:name="_Toc534395410"/>
       <w:r>
         <w:rPr>
           <w:rFonts w:asciiTheme="majorHAnsi" w:eastAsiaTheme="majorEastAsia" w:hAnsiTheme="majorHAnsi" w:cstheme="majorBidi"/>
@@ -2476,7 +2805,7 @@
         </w:rPr>
         <w:t>Rychlost přenosu</w:t>
       </w:r>
-      <w:bookmarkEnd w:id="28"/>
+      <w:bookmarkEnd w:id="33"/>
     </w:p>
     <w:p>
       <w:pPr>
@@ -2572,6 +2901,7 @@
           <w:sz w:val="22"/>
           <w:lang w:val="en-US"/>
         </w:rPr>
+        <w:lastRenderedPageBreak/>
         <w:t>10 Gbit/s – 10 Gigabit Ethernet</w:t>
       </w:r>
     </w:p>
@@ -2589,7 +2919,7 @@
           <w:szCs w:val="26"/>
         </w:rPr>
       </w:pPr>
-      <w:bookmarkStart w:id="29" w:name="_Toc534395411"/>
+      <w:bookmarkStart w:id="34" w:name="_Toc534395411"/>
       <w:r>
         <w:rPr>
           <w:rFonts w:asciiTheme="majorHAnsi" w:eastAsiaTheme="majorEastAsia" w:hAnsiTheme="majorHAnsi" w:cstheme="majorBidi"/>
@@ -2599,7 +2929,7 @@
         </w:rPr>
         <w:t>Varianty formátu rámce</w:t>
       </w:r>
-      <w:bookmarkEnd w:id="29"/>
+      <w:bookmarkEnd w:id="34"/>
     </w:p>
     <w:p>
       <w:pPr>
@@ -2631,254 +2961,16 @@
     </w:p>
     <w:p>
       <w:pPr>
-        <w:keepNext/>
-        <w:keepLines/>
-        <w:spacing w:before="240" w:after="0"/>
-        <w:ind w:firstLine="0"/>
-        <w:outlineLvl w:val="0"/>
-        <w:rPr>
-          <w:rFonts w:asciiTheme="majorHAnsi" w:eastAsiaTheme="majorEastAsia" w:hAnsiTheme="majorHAnsi" w:cstheme="majorBidi"/>
-          <w:color w:val="2F5496" w:themeColor="accent1" w:themeShade="BF"/>
-          <w:sz w:val="32"/>
-          <w:szCs w:val="32"/>
-        </w:rPr>
-      </w:pPr>
-      <w:bookmarkStart w:id="30" w:name="_Toc534395412"/>
-      <w:r>
-        <w:rPr>
-          <w:rFonts w:asciiTheme="majorHAnsi" w:eastAsiaTheme="majorEastAsia" w:hAnsiTheme="majorHAnsi" w:cstheme="majorBidi"/>
-          <w:color w:val="2F5496" w:themeColor="accent1" w:themeShade="BF"/>
-          <w:sz w:val="32"/>
-          <w:szCs w:val="32"/>
-        </w:rPr>
-        <w:t>Přístupové metody</w:t>
-      </w:r>
-      <w:bookmarkEnd w:id="30"/>
-    </w:p>
-    <w:p>
-      <w:pPr>
-        <w:ind w:firstLine="0"/>
-        <w:rPr>
-          <w:sz w:val="22"/>
-        </w:rPr>
-      </w:pPr>
-      <w:r>
-        <w:rPr>
-          <w:sz w:val="22"/>
-        </w:rPr>
-        <w:t>Přístupové metody definují pravidla, podle kterých stanice v síti přistupují ke komunikačnímu kanálu (např. kabelu), který společně sdílejí. Zabezpečují, aby v jednom okamžiku komunikovala prostřednictvím komunikačního kanálu pouze jedna stanice. Při současném vysílání více stanic jedním kanálem (např. vodičem) dojde ke vzájemnému rušení, což znemožní přenos dat. Přístupová metoda je jedním z podstatných znaků síťového standardu.</w:t>
-      </w:r>
-    </w:p>
-    <w:p>
-      <w:pPr>
-        <w:keepNext/>
-        <w:keepLines/>
-        <w:spacing w:before="40" w:after="0"/>
-        <w:ind w:firstLine="0"/>
-        <w:outlineLvl w:val="1"/>
-        <w:rPr>
-          <w:rFonts w:asciiTheme="majorHAnsi" w:eastAsiaTheme="majorEastAsia" w:hAnsiTheme="majorHAnsi" w:cstheme="majorBidi"/>
-          <w:color w:val="2F5496" w:themeColor="accent1" w:themeShade="BF"/>
-          <w:sz w:val="26"/>
-          <w:szCs w:val="26"/>
-        </w:rPr>
-      </w:pPr>
-      <w:bookmarkStart w:id="31" w:name="_Toc534395413"/>
-      <w:r>
-        <w:rPr>
-          <w:rFonts w:asciiTheme="majorHAnsi" w:eastAsiaTheme="majorEastAsia" w:hAnsiTheme="majorHAnsi" w:cstheme="majorBidi"/>
-          <w:color w:val="2F5496" w:themeColor="accent1" w:themeShade="BF"/>
-          <w:sz w:val="26"/>
-          <w:szCs w:val="26"/>
-        </w:rPr>
-        <w:t>CSMA/CD</w:t>
-      </w:r>
-      <w:bookmarkEnd w:id="31"/>
-    </w:p>
-    <w:p>
-      <w:pPr>
-        <w:ind w:firstLine="0"/>
-        <w:rPr>
-          <w:sz w:val="22"/>
-        </w:rPr>
-      </w:pPr>
-      <w:r>
-        <w:rPr>
-          <w:sz w:val="22"/>
-        </w:rPr>
-        <w:t>Tuto metodu využívá technologie Ethernet. Zařízení využívající metodu CSMA/CD čekají, až je na sdíleném přenosovém mediu klid, a pak začnou vysílat. To může vést ke kolizím signálů, které byly vyslány na sdíleném medium ve stejnou chvíli. Po takové kolizi musí být data odeslána znovu.</w:t>
-      </w:r>
-    </w:p>
-    <w:p>
-      <w:pPr>
-        <w:keepNext/>
-        <w:keepLines/>
-        <w:spacing w:before="40" w:after="0"/>
-        <w:ind w:firstLine="0"/>
-        <w:outlineLvl w:val="1"/>
-        <w:rPr>
-          <w:rFonts w:asciiTheme="majorHAnsi" w:eastAsiaTheme="majorEastAsia" w:hAnsiTheme="majorHAnsi" w:cstheme="majorBidi"/>
-          <w:color w:val="2F5496" w:themeColor="accent1" w:themeShade="BF"/>
-          <w:sz w:val="26"/>
-          <w:szCs w:val="26"/>
-        </w:rPr>
-      </w:pPr>
-      <w:bookmarkStart w:id="32" w:name="_Toc534395414"/>
-      <w:r>
-        <w:rPr>
-          <w:rFonts w:asciiTheme="majorHAnsi" w:eastAsiaTheme="majorEastAsia" w:hAnsiTheme="majorHAnsi" w:cstheme="majorBidi"/>
-          <w:color w:val="2F5496" w:themeColor="accent1" w:themeShade="BF"/>
-          <w:sz w:val="26"/>
-          <w:szCs w:val="26"/>
-        </w:rPr>
-        <w:t>CSMA/CA</w:t>
-      </w:r>
-      <w:bookmarkEnd w:id="32"/>
-    </w:p>
-    <w:p>
-      <w:pPr>
-        <w:ind w:firstLine="0"/>
-        <w:rPr>
-          <w:sz w:val="22"/>
-        </w:rPr>
-      </w:pPr>
-      <w:r>
-        <w:rPr>
-          <w:sz w:val="22"/>
-        </w:rPr>
-        <w:t>Tuto metodu využívá bezdrátové vysílání. Jestliže zařízení chce vysílat, poslouchá, zda je na sdíleném mediu klid. Pokud ano, vyšle informaci pro ostatní uzly, že bude vysílat. Tím zabrání tomu, aby nedocházelo ke kolizím signálů přenášející data.</w:t>
-      </w:r>
-    </w:p>
-    <w:p>
-      <w:pPr>
-        <w:ind w:firstLine="0"/>
-        <w:rPr>
-          <w:sz w:val="22"/>
-        </w:rPr>
-      </w:pPr>
-      <w:r>
-        <w:rPr>
-          <w:sz w:val="22"/>
-        </w:rPr>
-        <w:lastRenderedPageBreak/>
-        <w:t xml:space="preserve">Pokud již probíhá vysílání jiným zařízením, řídí se zájemce o vysílání </w:t>
-      </w:r>
-      <w:r>
-        <w:rPr>
-          <w:sz w:val="22"/>
-        </w:rPr>
-        <w:t>tzv.</w:t>
-      </w:r>
-      <w:r>
-        <w:rPr>
-          <w:sz w:val="22"/>
-        </w:rPr>
-        <w:t xml:space="preserve"> </w:t>
-      </w:r>
-      <w:r>
-        <w:rPr>
-          <w:sz w:val="22"/>
-          <w:lang w:val="en-GB"/>
-        </w:rPr>
-        <w:t>Back</w:t>
-      </w:r>
-      <w:r>
-        <w:rPr>
-          <w:sz w:val="22"/>
-          <w:lang w:val="en-GB"/>
-        </w:rPr>
-        <w:t>-</w:t>
-      </w:r>
-      <w:r>
-        <w:rPr>
-          <w:sz w:val="22"/>
-          <w:lang w:val="en-GB"/>
-        </w:rPr>
-        <w:t>off</w:t>
-      </w:r>
-      <w:r>
-        <w:rPr>
-          <w:sz w:val="22"/>
-        </w:rPr>
-        <w:t xml:space="preserve"> algoritmem, s jehož pomocí vybírá náhodnou dobu, po kterou čeká, než se znovu pokusí o vysílání. Fakt, že se jedná o náhodně dlouhou dobu, snižuje nebezpečí kolize dalšího vysílání.</w:t>
-      </w:r>
-    </w:p>
-    <w:p>
-      <w:pPr>
-        <w:keepNext/>
-        <w:keepLines/>
-        <w:spacing w:before="40" w:after="0"/>
-        <w:ind w:firstLine="0"/>
-        <w:outlineLvl w:val="1"/>
-        <w:rPr>
-          <w:rFonts w:asciiTheme="majorHAnsi" w:eastAsiaTheme="majorEastAsia" w:hAnsiTheme="majorHAnsi" w:cstheme="majorBidi"/>
-          <w:color w:val="2F5496" w:themeColor="accent1" w:themeShade="BF"/>
-          <w:sz w:val="26"/>
-          <w:szCs w:val="26"/>
-        </w:rPr>
-      </w:pPr>
-      <w:bookmarkStart w:id="33" w:name="_Toc534395415"/>
-      <w:r>
-        <w:rPr>
-          <w:rFonts w:asciiTheme="majorHAnsi" w:eastAsiaTheme="majorEastAsia" w:hAnsiTheme="majorHAnsi" w:cstheme="majorBidi"/>
-          <w:color w:val="2F5496" w:themeColor="accent1" w:themeShade="BF"/>
-          <w:sz w:val="26"/>
-          <w:szCs w:val="26"/>
-        </w:rPr>
-        <w:t>ALOHA</w:t>
-      </w:r>
-      <w:bookmarkEnd w:id="33"/>
-    </w:p>
-    <w:p>
-      <w:pPr>
-        <w:ind w:firstLine="0"/>
-        <w:rPr>
-          <w:sz w:val="22"/>
-        </w:rPr>
-      </w:pPr>
-      <w:r>
-        <w:rPr>
-          <w:sz w:val="22"/>
-        </w:rPr>
-        <w:t>Patří k nejstarším protokolům s náhodným přístupem. Data jsou na mediu odesílána okamžitě a v případě kolize jsou odeslána po nějaké prodlevě znovu.</w:t>
-      </w:r>
-    </w:p>
-    <w:p>
-      <w:pPr>
-        <w:keepNext/>
-        <w:keepLines/>
-        <w:spacing w:before="40" w:after="0"/>
-        <w:ind w:firstLine="0"/>
-        <w:outlineLvl w:val="2"/>
-        <w:rPr>
-          <w:rFonts w:asciiTheme="majorHAnsi" w:eastAsiaTheme="majorEastAsia" w:hAnsiTheme="majorHAnsi" w:cstheme="majorBidi"/>
-          <w:color w:val="1F3763" w:themeColor="accent1" w:themeShade="7F"/>
-          <w:szCs w:val="24"/>
-        </w:rPr>
-      </w:pPr>
-      <w:bookmarkStart w:id="34" w:name="_Toc534395416"/>
-      <w:r>
-        <w:rPr>
-          <w:rFonts w:asciiTheme="majorHAnsi" w:eastAsiaTheme="majorEastAsia" w:hAnsiTheme="majorHAnsi" w:cstheme="majorBidi"/>
-          <w:color w:val="1F3763" w:themeColor="accent1" w:themeShade="7F"/>
-          <w:szCs w:val="24"/>
-        </w:rPr>
-        <w:t>Taktovaná ALOHA</w:t>
-      </w:r>
-      <w:bookmarkEnd w:id="34"/>
-    </w:p>
-    <w:p>
-      <w:pPr>
-        <w:ind w:firstLine="0"/>
-        <w:rPr>
-          <w:sz w:val="22"/>
-        </w:rPr>
-      </w:pPr>
-      <w:r>
-        <w:rPr>
-          <w:sz w:val="22"/>
-        </w:rPr>
-        <w:t>Zavedena komunikace v přesně daných časových intervalech, aby se snížila pravděpodobnost kolize.</w:t>
+        <w:ind w:firstLine="0"/>
+        <w:rPr>
+          <w:sz w:val="22"/>
+        </w:rPr>
+      </w:pPr>
+      <w:r>
+        <w:rPr>
+          <w:sz w:val="22"/>
+        </w:rPr>
+        <w:br w:type="page"/>
       </w:r>
     </w:p>
     <w:p>
@@ -2889,12 +2981,6 @@
           <w:sz w:val="22"/>
         </w:rPr>
       </w:pPr>
-      <w:r>
-        <w:rPr>
-          <w:sz w:val="22"/>
-        </w:rPr>
-        <w:br w:type="page"/>
-      </w:r>
       <w:r>
         <w:rPr>
           <w:sz w:val="32"/>
@@ -3974,6 +4060,7 @@
         <w:docPartUnique/>
       </w:docPartObj>
     </w:sdtPr>
+    <w:sdtEndPr/>
     <w:sdtContent>
       <w:p>
         <w:pPr>
@@ -4018,6 +4105,7 @@
         <w:docPartUnique/>
       </w:docPartObj>
     </w:sdtPr>
+    <w:sdtEndPr/>
     <w:sdtContent>
       <w:p>
         <w:pPr>
@@ -4044,10 +4132,7 @@
         </w:r>
         <w:r>
           <w:tab/>
-          <w:t>Ondřej Sloup</w:t>
-        </w:r>
-        <w:r>
-          <w:t xml:space="preserve"> &amp; Martin Rejzek</w:t>
+          <w:t>Ondřej Sloup &amp; Martin Rejzek</w:t>
         </w:r>
       </w:p>
     </w:sdtContent>
@@ -6138,7 +6223,7 @@
       </w:pPr>
     </w:pPrDefault>
   </w:docDefaults>
-  <w:latentStyles w:defLockedState="0" w:defUIPriority="99" w:defSemiHidden="0" w:defUnhideWhenUsed="0" w:defQFormat="0" w:count="375">
+  <w:latentStyles w:defLockedState="0" w:defUIPriority="99" w:defSemiHidden="0" w:defUnhideWhenUsed="0" w:defQFormat="0" w:count="376">
     <w:lsdException w:name="Normal" w:uiPriority="0" w:qFormat="1"/>
     <w:lsdException w:name="heading 1" w:uiPriority="9" w:qFormat="1"/>
     <w:lsdException w:name="heading 2" w:semiHidden="1" w:uiPriority="9" w:unhideWhenUsed="1" w:qFormat="1"/>
@@ -6244,7 +6329,6 @@
     <w:lsdException w:name="HTML Sample" w:semiHidden="1" w:unhideWhenUsed="1"/>
     <w:lsdException w:name="HTML Typewriter" w:semiHidden="1" w:unhideWhenUsed="1"/>
     <w:lsdException w:name="HTML Variable" w:semiHidden="1" w:unhideWhenUsed="1"/>
-    <w:lsdException w:name="Normal Table" w:semiHidden="1" w:unhideWhenUsed="1"/>
     <w:lsdException w:name="annotation subject" w:semiHidden="1" w:unhideWhenUsed="1"/>
     <w:lsdException w:name="No List" w:semiHidden="1" w:unhideWhenUsed="1"/>
     <w:lsdException w:name="Outline List 1" w:semiHidden="1" w:unhideWhenUsed="1"/>
@@ -6291,10 +6375,8 @@
     <w:lsdException w:name="Table Subtle 2" w:semiHidden="1" w:unhideWhenUsed="1"/>
     <w:lsdException w:name="Table Web 1" w:semiHidden="1" w:unhideWhenUsed="1"/>
     <w:lsdException w:name="Table Web 2" w:semiHidden="1" w:unhideWhenUsed="1"/>
-    <w:lsdException w:name="Table Web 3" w:semiHidden="1" w:unhideWhenUsed="1"/>
     <w:lsdException w:name="Balloon Text" w:semiHidden="1" w:unhideWhenUsed="1"/>
     <w:lsdException w:name="Table Grid" w:uiPriority="39"/>
-    <w:lsdException w:name="Table Theme" w:semiHidden="1" w:unhideWhenUsed="1"/>
     <w:lsdException w:name="Placeholder Text" w:semiHidden="1"/>
     <w:lsdException w:name="No Spacing" w:uiPriority="1" w:qFormat="1"/>
     <w:lsdException w:name="Light Shading" w:uiPriority="60"/>
@@ -6514,6 +6596,7 @@
     <w:lsdException w:name="Smart Hyperlink" w:semiHidden="1" w:unhideWhenUsed="1"/>
     <w:lsdException w:name="Hashtag" w:semiHidden="1" w:unhideWhenUsed="1"/>
     <w:lsdException w:name="Unresolved Mention" w:semiHidden="1" w:unhideWhenUsed="1"/>
+    <w:lsdException w:name="Smart Link" w:semiHidden="1" w:unhideWhenUsed="1"/>
   </w:latentStyles>
   <w:style w:type="paragraph" w:default="1" w:styleId="Normln">
     <w:name w:val="Normal"/>
@@ -6623,7 +6706,6 @@
     <w:next w:val="Normln"/>
     <w:link w:val="Nadpis5Char"/>
     <w:uiPriority w:val="9"/>
-    <w:semiHidden/>
     <w:unhideWhenUsed/>
     <w:qFormat/>
     <w:rsid w:val="005A0144"/>
@@ -6972,7 +7054,6 @@
     <w:basedOn w:val="Standardnpsmoodstavce"/>
     <w:link w:val="Nadpis5"/>
     <w:uiPriority w:val="9"/>
-    <w:semiHidden/>
     <w:rsid w:val="00282252"/>
     <w:rPr>
       <w:rFonts w:asciiTheme="majorHAnsi" w:eastAsiaTheme="majorEastAsia" w:hAnsiTheme="majorHAnsi" w:cstheme="majorBidi"/>
@@ -7552,7 +7633,7 @@
 </file>
 
 <file path=customXml/itemProps2.xml><?xml version="1.0" encoding="utf-8"?>
-<ds:datastoreItem xmlns:ds="http://schemas.openxmlformats.org/officeDocument/2006/customXml" ds:itemID="{2C561EF4-A2C4-4619-B758-69B6CD34D568}">
+<ds:datastoreItem xmlns:ds="http://schemas.openxmlformats.org/officeDocument/2006/customXml" ds:itemID="{077E6F83-804E-49C0-BD15-085E440AD72E}">
   <ds:schemaRefs>
     <ds:schemaRef ds:uri="http://schemas.openxmlformats.org/officeDocument/2006/bibliography"/>
   </ds:schemaRefs>

</xml_diff>